<commit_message>
Added the led strip with effects.
</commit_message>
<xml_diff>
--- a/Config_details.docx
+++ b/Config_details.docx
@@ -272,9 +272,9 @@
         <w:tblLook w:val="04A0" w:firstRow="1" w:lastRow="0" w:firstColumn="1" w:lastColumn="0" w:noHBand="0" w:noVBand="1"/>
       </w:tblPr>
       <w:tblGrid>
-        <w:gridCol w:w="1403"/>
-        <w:gridCol w:w="4135"/>
-        <w:gridCol w:w="3478"/>
+        <w:gridCol w:w="1553"/>
+        <w:gridCol w:w="4062"/>
+        <w:gridCol w:w="3401"/>
       </w:tblGrid>
       <w:tr>
         <w:tc>
@@ -293,6 +293,9 @@
               <w:t>uartout</w:t>
             </w:r>
             <w:proofErr w:type="spellEnd"/>
+            <w:r>
+              <w:t>/set</w:t>
+            </w:r>
           </w:p>
         </w:tc>
         <w:tc>
@@ -303,6 +306,17 @@
             <w:pPr>
               <w:pStyle w:val="NoSpacing"/>
             </w:pPr>
+            <w:r>
+              <w:t xml:space="preserve">Esp will send message on </w:t>
+            </w:r>
+            <w:proofErr w:type="spellStart"/>
+            <w:r>
+              <w:t>uart</w:t>
+            </w:r>
+            <w:proofErr w:type="spellEnd"/>
+            <w:r>
+              <w:t>.</w:t>
+            </w:r>
           </w:p>
         </w:tc>
         <w:tc>
@@ -343,6 +357,17 @@
             <w:pPr>
               <w:pStyle w:val="NoSpacing"/>
             </w:pPr>
+            <w:r>
+              <w:t xml:space="preserve">Message received on </w:t>
+            </w:r>
+            <w:proofErr w:type="spellStart"/>
+            <w:r>
+              <w:t>uart</w:t>
+            </w:r>
+            <w:proofErr w:type="spellEnd"/>
+            <w:r>
+              <w:t xml:space="preserve"> by esp will be published on this topic.</w:t>
+            </w:r>
           </w:p>
         </w:tc>
         <w:tc>
@@ -478,16 +503,28 @@
           <w:p>
             <w:pPr>
               <w:pStyle w:val="NoSpacing"/>
-            </w:pPr>
-            <w:r>
+              <w:rPr>
+                <w:color w:val="FF0000"/>
+              </w:rPr>
+            </w:pPr>
+            <w:r>
+              <w:rPr>
+                <w:color w:val="FF0000"/>
+              </w:rPr>
               <w:t>/</w:t>
             </w:r>
             <w:proofErr w:type="spellStart"/>
             <w:r>
+              <w:rPr>
+                <w:color w:val="FF0000"/>
+              </w:rPr>
               <w:t>rcfg</w:t>
             </w:r>
             <w:proofErr w:type="spellEnd"/>
             <w:r>
+              <w:rPr>
+                <w:color w:val="FF0000"/>
+              </w:rPr>
               <w:t>/set</w:t>
             </w:r>
           </w:p>
@@ -499,8 +536,14 @@
           <w:p>
             <w:pPr>
               <w:pStyle w:val="NoSpacing"/>
-            </w:pPr>
-            <w:r>
+              <w:rPr>
+                <w:color w:val="FF0000"/>
+              </w:rPr>
+            </w:pPr>
+            <w:r>
+              <w:rPr>
+                <w:color w:val="FF0000"/>
+              </w:rPr>
               <w:t>Relay configuration setup</w:t>
             </w:r>
           </w:p>
@@ -513,6 +556,9 @@
             <w:pPr>
               <w:pStyle w:val="NoSpacing"/>
             </w:pPr>
+            <w:r>
+              <w:t>Not used</w:t>
+            </w:r>
           </w:p>
         </w:tc>
       </w:tr>
@@ -524,16 +570,28 @@
           <w:p>
             <w:pPr>
               <w:pStyle w:val="NoSpacing"/>
-            </w:pPr>
-            <w:r>
+              <w:rPr>
+                <w:color w:val="FF0000"/>
+              </w:rPr>
+            </w:pPr>
+            <w:r>
+              <w:rPr>
+                <w:color w:val="FF0000"/>
+              </w:rPr>
               <w:t>/</w:t>
             </w:r>
             <w:proofErr w:type="spellStart"/>
             <w:r>
+              <w:rPr>
+                <w:color w:val="FF0000"/>
+              </w:rPr>
               <w:t>bcfg</w:t>
             </w:r>
             <w:proofErr w:type="spellEnd"/>
             <w:r>
+              <w:rPr>
+                <w:color w:val="FF0000"/>
+              </w:rPr>
               <w:t>/set</w:t>
             </w:r>
           </w:p>
@@ -545,8 +603,14 @@
           <w:p>
             <w:pPr>
               <w:pStyle w:val="NoSpacing"/>
-            </w:pPr>
-            <w:r>
+              <w:rPr>
+                <w:color w:val="FF0000"/>
+              </w:rPr>
+            </w:pPr>
+            <w:r>
+              <w:rPr>
+                <w:color w:val="FF0000"/>
+              </w:rPr>
               <w:t>Button configuration setup</w:t>
             </w:r>
           </w:p>
@@ -559,6 +623,9 @@
             <w:pPr>
               <w:pStyle w:val="NoSpacing"/>
             </w:pPr>
+            <w:r>
+              <w:t>Not used</w:t>
+            </w:r>
           </w:p>
         </w:tc>
       </w:tr>
@@ -646,6 +713,291 @@
             <w:r>
               <w:t>Publish all configuration related message to this topic.</w:t>
             </w:r>
+          </w:p>
+        </w:tc>
+        <w:tc>
+          <w:tcPr>
+            <w:tcW w:w="3478" w:type="dxa"/>
+          </w:tcPr>
+          <w:p>
+            <w:pPr>
+              <w:pStyle w:val="NoSpacing"/>
+            </w:pPr>
+          </w:p>
+        </w:tc>
+      </w:tr>
+      <w:tr>
+        <w:tc>
+          <w:tcPr>
+            <w:tcW w:w="1403" w:type="dxa"/>
+          </w:tcPr>
+          <w:p>
+            <w:pPr>
+              <w:pStyle w:val="NoSpacing"/>
+            </w:pPr>
+            <w:r>
+              <w:t>/</w:t>
+            </w:r>
+            <w:bookmarkStart w:id="0" w:name="_GoBack"/>
+            <w:proofErr w:type="spellStart"/>
+            <w:r>
+              <w:t>strpbrt</w:t>
+            </w:r>
+            <w:bookmarkEnd w:id="0"/>
+            <w:proofErr w:type="spellEnd"/>
+            <w:r>
+              <w:t>/x/set</w:t>
+            </w:r>
+          </w:p>
+        </w:tc>
+        <w:tc>
+          <w:tcPr>
+            <w:tcW w:w="4135" w:type="dxa"/>
+          </w:tcPr>
+          <w:p>
+            <w:pPr>
+              <w:pStyle w:val="NoSpacing"/>
+            </w:pPr>
+            <w:r>
+              <w:t>Set 2812b strip brightness</w:t>
+            </w:r>
+          </w:p>
+        </w:tc>
+        <w:tc>
+          <w:tcPr>
+            <w:tcW w:w="3478" w:type="dxa"/>
+          </w:tcPr>
+          <w:p>
+            <w:pPr>
+              <w:pStyle w:val="NoSpacing"/>
+            </w:pPr>
+            <w:proofErr w:type="spellStart"/>
+            <w:r>
+              <w:t>Int</w:t>
+            </w:r>
+            <w:proofErr w:type="spellEnd"/>
+          </w:p>
+        </w:tc>
+      </w:tr>
+      <w:tr>
+        <w:tc>
+          <w:tcPr>
+            <w:tcW w:w="1403" w:type="dxa"/>
+          </w:tcPr>
+          <w:p>
+            <w:pPr>
+              <w:pStyle w:val="NoSpacing"/>
+            </w:pPr>
+            <w:r>
+              <w:t>/</w:t>
+            </w:r>
+            <w:proofErr w:type="spellStart"/>
+            <w:r>
+              <w:t>strp</w:t>
+            </w:r>
+            <w:r>
+              <w:t>thm</w:t>
+            </w:r>
+            <w:proofErr w:type="spellEnd"/>
+            <w:r>
+              <w:t>/x/set</w:t>
+            </w:r>
+          </w:p>
+        </w:tc>
+        <w:tc>
+          <w:tcPr>
+            <w:tcW w:w="4135" w:type="dxa"/>
+          </w:tcPr>
+          <w:p>
+            <w:pPr>
+              <w:pStyle w:val="NoSpacing"/>
+            </w:pPr>
+            <w:r>
+              <w:t>Set theme of 2812b strip</w:t>
+            </w:r>
+          </w:p>
+        </w:tc>
+        <w:tc>
+          <w:tcPr>
+            <w:tcW w:w="3478" w:type="dxa"/>
+          </w:tcPr>
+          <w:p>
+            <w:pPr>
+              <w:pStyle w:val="NoSpacing"/>
+            </w:pPr>
+            <w:proofErr w:type="spellStart"/>
+            <w:r>
+              <w:t>Int</w:t>
+            </w:r>
+            <w:proofErr w:type="spellEnd"/>
+          </w:p>
+        </w:tc>
+      </w:tr>
+      <w:tr>
+        <w:tc>
+          <w:tcPr>
+            <w:tcW w:w="1403" w:type="dxa"/>
+          </w:tcPr>
+          <w:p>
+            <w:pPr>
+              <w:pStyle w:val="NoSpacing"/>
+            </w:pPr>
+            <w:r>
+              <w:t>/</w:t>
+            </w:r>
+            <w:proofErr w:type="spellStart"/>
+            <w:r>
+              <w:t>strp</w:t>
+            </w:r>
+            <w:r>
+              <w:t>spd</w:t>
+            </w:r>
+            <w:proofErr w:type="spellEnd"/>
+            <w:r>
+              <w:t>/x/set</w:t>
+            </w:r>
+          </w:p>
+        </w:tc>
+        <w:tc>
+          <w:tcPr>
+            <w:tcW w:w="4135" w:type="dxa"/>
+          </w:tcPr>
+          <w:p>
+            <w:pPr>
+              <w:pStyle w:val="NoSpacing"/>
+            </w:pPr>
+            <w:r>
+              <w:t>Led strip speed</w:t>
+            </w:r>
+          </w:p>
+        </w:tc>
+        <w:tc>
+          <w:tcPr>
+            <w:tcW w:w="3478" w:type="dxa"/>
+          </w:tcPr>
+          <w:p>
+            <w:pPr>
+              <w:pStyle w:val="NoSpacing"/>
+            </w:pPr>
+            <w:proofErr w:type="spellStart"/>
+            <w:r>
+              <w:t>Int</w:t>
+            </w:r>
+            <w:proofErr w:type="spellEnd"/>
+          </w:p>
+        </w:tc>
+      </w:tr>
+      <w:tr>
+        <w:tc>
+          <w:tcPr>
+            <w:tcW w:w="1403" w:type="dxa"/>
+          </w:tcPr>
+          <w:p>
+            <w:pPr>
+              <w:pStyle w:val="NoSpacing"/>
+            </w:pPr>
+            <w:r>
+              <w:t>/</w:t>
+            </w:r>
+            <w:proofErr w:type="spellStart"/>
+            <w:r>
+              <w:t>strp</w:t>
+            </w:r>
+            <w:r>
+              <w:t>clr</w:t>
+            </w:r>
+            <w:proofErr w:type="spellEnd"/>
+            <w:r>
+              <w:t>/x/set</w:t>
+            </w:r>
+          </w:p>
+        </w:tc>
+        <w:tc>
+          <w:tcPr>
+            <w:tcW w:w="4135" w:type="dxa"/>
+          </w:tcPr>
+          <w:p>
+            <w:pPr>
+              <w:pStyle w:val="NoSpacing"/>
+            </w:pPr>
+            <w:r>
+              <w:t>Led strip colo</w:t>
+            </w:r>
+            <w:r>
+              <w:t>u</w:t>
+            </w:r>
+            <w:r>
+              <w:t>r</w:t>
+            </w:r>
+          </w:p>
+        </w:tc>
+        <w:tc>
+          <w:tcPr>
+            <w:tcW w:w="3478" w:type="dxa"/>
+          </w:tcPr>
+          <w:p>
+            <w:pPr>
+              <w:pStyle w:val="NoSpacing"/>
+            </w:pPr>
+            <w:proofErr w:type="spellStart"/>
+            <w:r>
+              <w:t>int</w:t>
+            </w:r>
+            <w:proofErr w:type="spellEnd"/>
+          </w:p>
+        </w:tc>
+      </w:tr>
+      <w:tr>
+        <w:tc>
+          <w:tcPr>
+            <w:tcW w:w="1403" w:type="dxa"/>
+          </w:tcPr>
+          <w:p>
+            <w:pPr>
+              <w:pStyle w:val="NoSpacing"/>
+            </w:pPr>
+          </w:p>
+        </w:tc>
+        <w:tc>
+          <w:tcPr>
+            <w:tcW w:w="4135" w:type="dxa"/>
+          </w:tcPr>
+          <w:p>
+            <w:pPr>
+              <w:pStyle w:val="NoSpacing"/>
+            </w:pPr>
+          </w:p>
+        </w:tc>
+        <w:tc>
+          <w:tcPr>
+            <w:tcW w:w="3478" w:type="dxa"/>
+          </w:tcPr>
+          <w:p>
+            <w:pPr>
+              <w:pStyle w:val="NoSpacing"/>
+            </w:pPr>
+          </w:p>
+        </w:tc>
+      </w:tr>
+      <w:tr>
+        <w:tc>
+          <w:tcPr>
+            <w:tcW w:w="1403" w:type="dxa"/>
+          </w:tcPr>
+          <w:p>
+            <w:pPr>
+              <w:pStyle w:val="NoSpacing"/>
+            </w:pPr>
+          </w:p>
+        </w:tc>
+        <w:tc>
+          <w:tcPr>
+            <w:tcW w:w="4135" w:type="dxa"/>
+          </w:tcPr>
+          <w:p>
+            <w:pPr>
+              <w:pStyle w:val="NoSpacing"/>
+            </w:pPr>
           </w:p>
         </w:tc>
         <w:tc>
@@ -819,6 +1171,7 @@
         <w:pStyle w:val="Heading2"/>
       </w:pPr>
       <w:r>
+        <w:lastRenderedPageBreak/>
         <w:t>JSON message formats</w:t>
       </w:r>
     </w:p>
@@ -878,7 +1231,6 @@
           </w:tcPr>
           <w:p>
             <w:r>
-              <w:lastRenderedPageBreak/>
               <w:t>Add a new relay</w:t>
             </w:r>
           </w:p>
@@ -919,6 +1271,28 @@
             <w:r>
               <w:t xml:space="preserve">    "type": "Inverse"</w:t>
             </w:r>
+            <w:r>
+              <w:t>,</w:t>
+            </w:r>
+          </w:p>
+          <w:p>
+            <w:r>
+              <w:t xml:space="preserve">    “</w:t>
+            </w:r>
+            <w:proofErr w:type="spellStart"/>
+            <w:r>
+              <w:t>boot_mode</w:t>
+            </w:r>
+            <w:proofErr w:type="spellEnd"/>
+            <w:r>
+              <w:t>”: “</w:t>
+            </w:r>
+            <w:r>
+              <w:t>RELAY_BOOT_SAME</w:t>
+            </w:r>
+            <w:r>
+              <w:t>”</w:t>
+            </w:r>
           </w:p>
           <w:p>
             <w:r>
@@ -1077,7 +1451,18 @@
           </w:p>
           <w:p>
             <w:r>
-              <w:t xml:space="preserve">    "no": 2</w:t>
+              <w:t xml:space="preserve">    "</w:t>
+            </w:r>
+            <w:proofErr w:type="spellStart"/>
+            <w:r>
+              <w:t>r</w:t>
+            </w:r>
+            <w:r>
+              <w:t>no</w:t>
+            </w:r>
+            <w:proofErr w:type="spellEnd"/>
+            <w:r>
+              <w:t>": 2</w:t>
             </w:r>
           </w:p>
           <w:p>
@@ -1142,7 +1527,18 @@
           </w:p>
           <w:p>
             <w:r>
-              <w:t xml:space="preserve">    "no": 2</w:t>
+              <w:t xml:space="preserve">    "</w:t>
+            </w:r>
+            <w:proofErr w:type="spellStart"/>
+            <w:r>
+              <w:t>r</w:t>
+            </w:r>
+            <w:r>
+              <w:t>no</w:t>
+            </w:r>
+            <w:proofErr w:type="spellEnd"/>
+            <w:r>
+              <w:t>": 2</w:t>
             </w:r>
           </w:p>
           <w:p>
@@ -1178,7 +1574,16 @@
             </w:r>
             <w:proofErr w:type="spellEnd"/>
             <w:r>
-              <w:t>\":{\"m\":1,\"g\": 12,\"t\": 2}}" -- Add new</w:t>
+              <w:t xml:space="preserve">\":{\"m\":1,\"g\": 12,\"t\": </w:t>
+            </w:r>
+            <w:r>
+              <w:t>1</w:t>
+            </w:r>
+            <w:r>
+              <w:t>,</w:t>
+            </w:r>
+            <w:r>
+              <w:t>}}" -- Add new</w:t>
             </w:r>
           </w:p>
           <w:p>
@@ -1191,13 +1596,10 @@
             </w:r>
             <w:proofErr w:type="spellEnd"/>
             <w:r>
-              <w:t xml:space="preserve">\":{\"m\":4,\"g\": 1,\"n\": 1}}" </w:t>
-            </w:r>
-            <w:r>
-              <w:t>– G</w:t>
-            </w:r>
-            <w:r>
-              <w:t>et single</w:t>
+              <w:t>\":{\"m\":4,\"g\": 1,\"r</w:t>
+            </w:r>
+            <w:r>
+              <w:t>\": 1}}" – Get single</w:t>
             </w:r>
           </w:p>
           <w:p>
@@ -1210,19 +1612,26 @@
             </w:r>
             <w:proofErr w:type="spellEnd"/>
             <w:r>
-              <w:t>\":{\"m\":2}</w:t>
-            </w:r>
-            <w:r>
-              <w:t xml:space="preserve">}" </w:t>
-            </w:r>
-            <w:r>
-              <w:t>–</w:t>
-            </w:r>
-            <w:r>
-              <w:t xml:space="preserve"> </w:t>
-            </w:r>
-            <w:r>
-              <w:t>Delete All</w:t>
+              <w:t>\":{\"m\":2}}" – Delete All</w:t>
+            </w:r>
+          </w:p>
+          <w:p>
+            <w:r>
+              <w:t>"{\"</w:t>
+            </w:r>
+            <w:proofErr w:type="spellStart"/>
+            <w:r>
+              <w:t>rcfg</w:t>
+            </w:r>
+            <w:proofErr w:type="spellEnd"/>
+            <w:r>
+              <w:t>\":{\"m\":5,\"g\": 12,</w:t>
+            </w:r>
+            <w:r>
+              <w:t>\"t\": 1, \"r</w:t>
+            </w:r>
+            <w:r>
+              <w:t xml:space="preserve">\":0}}" – Update </w:t>
             </w:r>
           </w:p>
         </w:tc>
@@ -1271,8 +1680,6 @@
             <w:r>
               <w:t xml:space="preserve"> GPIO</w:t>
             </w:r>
-            <w:bookmarkStart w:id="0" w:name="_GoBack"/>
-            <w:bookmarkEnd w:id="0"/>
           </w:p>
           <w:p>
             <w:r>
@@ -1329,16 +1736,7 @@
           </w:p>
           <w:p>
             <w:r>
-              <w:t xml:space="preserve">No- Relay number </w:t>
-            </w:r>
-            <w:r>
-              <w:t>associated with button</w:t>
-            </w:r>
-            <w:r>
-              <w:t>.</w:t>
-            </w:r>
-            <w:r>
-              <w:t xml:space="preserve"> (Shoul</w:t>
+              <w:t>No- Relay number associated with button. (Shoul</w:t>
             </w:r>
             <w:r>
               <w:t>d be 0xFF in case of virtual re</w:t>
@@ -1358,25 +1756,7 @@
           </w:p>
           <w:p>
             <w:r>
-              <w:t>No</w:t>
-            </w:r>
-            <w:r>
-              <w:t>2</w:t>
-            </w:r>
-            <w:r>
-              <w:t xml:space="preserve">- </w:t>
-            </w:r>
-            <w:r>
-              <w:t>Button</w:t>
-            </w:r>
-            <w:r>
-              <w:t xml:space="preserve"> numb</w:t>
-            </w:r>
-            <w:r>
-              <w:t>er in case of updating the button</w:t>
-            </w:r>
-            <w:r>
-              <w:t>.</w:t>
+              <w:t>No2- Button number in case of updating the button.</w:t>
             </w:r>
           </w:p>
         </w:tc>
@@ -1464,15 +1844,40 @@
           </w:p>
           <w:p>
             <w:r>
+              <w:t>"</w:t>
+            </w:r>
+            <w:r>
+              <w:t>{\"</w:t>
+            </w:r>
+            <w:proofErr w:type="spellStart"/>
+            <w:r>
+              <w:t>bcfg</w:t>
+            </w:r>
+            <w:proofErr w:type="spellEnd"/>
+            <w:r>
+              <w:t>\":{\"m\":1,\"g\": 27,\"r</w:t>
+            </w:r>
+            <w:r>
+              <w:t>\": 0}}" -- Add new</w:t>
+            </w:r>
+          </w:p>
+          <w:p>
+            <w:r>
               <w:t>"{\"</w:t>
             </w:r>
             <w:proofErr w:type="spellStart"/>
             <w:r>
-              <w:t>rcfg</w:t>
-            </w:r>
-            <w:proofErr w:type="spellEnd"/>
-            <w:r>
-              <w:t>\":{\"m\":1,\"g\": 12,\"t\": 2}}" -- Add new</w:t>
+              <w:t>bcfg</w:t>
+            </w:r>
+            <w:proofErr w:type="spellEnd"/>
+            <w:r>
+              <w:t>\":{\"m\":4,\"</w:t>
+            </w:r>
+            <w:r>
+              <w:t>b</w:t>
+            </w:r>
+            <w:r>
+              <w:t>\": 1}}" – Get single</w:t>
             </w:r>
           </w:p>
           <w:p>
@@ -1481,17 +1886,145 @@
             </w:r>
             <w:proofErr w:type="spellStart"/>
             <w:r>
-              <w:t>rcfg</w:t>
-            </w:r>
-            <w:proofErr w:type="spellEnd"/>
-            <w:r>
-              <w:t>\":{\"m\":4,\"g\": 1,\"n\": 1}}" -- Get single</w:t>
+              <w:t>bcfg</w:t>
+            </w:r>
+            <w:proofErr w:type="spellEnd"/>
+            <w:r>
+              <w:t>\":{\"m\":2}}" – Delete All</w:t>
+            </w:r>
+          </w:p>
+          <w:p>
+            <w:r>
+              <w:t>"{\"</w:t>
+            </w:r>
+            <w:proofErr w:type="spellStart"/>
+            <w:r>
+              <w:t>bcfg</w:t>
+            </w:r>
+            <w:proofErr w:type="spellEnd"/>
+            <w:r>
+              <w:t>\":</w:t>
+            </w:r>
+            <w:r>
+              <w:t>{\"m\":5,\"g\": 12,\"t\": 1</w:t>
+            </w:r>
+            <w:r>
+              <w:t>, \"b\":0, \"r\":1</w:t>
+            </w:r>
+            <w:r>
+              <w:t>}}" – Update</w:t>
             </w:r>
           </w:p>
         </w:tc>
       </w:tr>
     </w:tbl>
     <w:p/>
+    <w:p>
+      <w:pPr>
+        <w:pStyle w:val="NoSpacing"/>
+      </w:pPr>
+      <w:r>
+        <w:t>Esp8266 Pins-</w:t>
+      </w:r>
+    </w:p>
+    <w:p>
+      <w:pPr>
+        <w:pStyle w:val="NoSpacing"/>
+      </w:pPr>
+      <w:r>
+        <w:t>Buttons: 10, 9, 12, 13</w:t>
+      </w:r>
+    </w:p>
+    <w:p>
+      <w:pPr>
+        <w:pStyle w:val="NoSpacing"/>
+      </w:pPr>
+      <w:r>
+        <w:t>Relays: 16, 5, 4, 14</w:t>
+      </w:r>
+    </w:p>
+    <w:p>
+      <w:pPr>
+        <w:pStyle w:val="NoSpacing"/>
+      </w:pPr>
+    </w:p>
+    <w:p>
+      <w:pPr>
+        <w:pStyle w:val="NoSpacing"/>
+      </w:pPr>
+      <w:r>
+        <w:t>Esp32 Pins:</w:t>
+      </w:r>
+    </w:p>
+    <w:p>
+      <w:pPr>
+        <w:pStyle w:val="NoSpacing"/>
+      </w:pPr>
+      <w:r>
+        <w:t>Buttons: 34, 35, 32, 33, 25, 26, 27, 14, 12, 13</w:t>
+      </w:r>
+    </w:p>
+    <w:p>
+      <w:pPr>
+        <w:pStyle w:val="NoSpacing"/>
+      </w:pPr>
+      <w:r>
+        <w:t>Relays: 23, 22, 21, 19, 18, 5, 4, 2</w:t>
+      </w:r>
+    </w:p>
+    <w:p>
+      <w:pPr>
+        <w:pStyle w:val="NoSpacing"/>
+      </w:pPr>
+      <w:r>
+        <w:t xml:space="preserve">2812b will be on </w:t>
+      </w:r>
+      <w:proofErr w:type="spellStart"/>
+      <w:r>
+        <w:t>gpio</w:t>
+      </w:r>
+      <w:proofErr w:type="spellEnd"/>
+      <w:r>
+        <w:t xml:space="preserve"> 15</w:t>
+      </w:r>
+    </w:p>
+    <w:p>
+      <w:pPr>
+        <w:pStyle w:val="NoSpacing"/>
+      </w:pPr>
+    </w:p>
+    <w:p>
+      <w:pPr>
+        <w:pStyle w:val="NoSpacing"/>
+      </w:pPr>
+      <w:r>
+        <w:t>New tested pins-</w:t>
+      </w:r>
+    </w:p>
+    <w:p>
+      <w:pPr>
+        <w:pStyle w:val="NoSpacing"/>
+      </w:pPr>
+      <w:r>
+        <w:t>Relays- 23, 22, 21, 19, 18, 5, 17, 16</w:t>
+      </w:r>
+    </w:p>
+    <w:p>
+      <w:pPr>
+        <w:pStyle w:val="NoSpacing"/>
+      </w:pPr>
+      <w:r>
+        <w:t>Buttons- 13, 12, 14, 27, 33, 32, 15, 2, [4, 0 (extra for fan)]</w:t>
+      </w:r>
+    </w:p>
+    <w:p>
+      <w:pPr>
+        <w:pStyle w:val="NoSpacing"/>
+      </w:pPr>
+      <w:r>
+        <w:t>2812b- 36</w:t>
+      </w:r>
+    </w:p>
     <w:sectPr>
       <w:pgSz w:w="11906" w:h="16838"/>
       <w:pgMar w:top="1440" w:right="1440" w:bottom="1440" w:left="1440" w:header="708" w:footer="708" w:gutter="0"/>

</xml_diff>